<commit_message>
recenz and hello edit
</commit_message>
<xml_diff>
--- a/docs/Здравствуйте.docx
+++ b/docs/Здравствуйте.docx
@@ -586,6 +586,8 @@
           <w:lang w:val="ru-RU"/>
         </w:rPr>
       </w:pPr>
+      <w:bookmarkStart w:id="0" w:name="_GoBack"/>
+      <w:bookmarkEnd w:id="0"/>
     </w:p>
     <w:p>
       <w:pPr>
@@ -1658,8 +1660,6 @@
         </w:rPr>
         <w:t>Python.</w:t>
       </w:r>
-      <w:bookmarkStart w:id="0" w:name="_GoBack"/>
-      <w:bookmarkEnd w:id="0"/>
       <w:r>
         <w:rPr>
           <w:rFonts w:hint="default" w:ascii="Times New Roman" w:hAnsi="Times New Roman" w:eastAsia="Arial" w:cs="Times New Roman"/>

</xml_diff>